<commit_message>
Update Storage goose list
</commit_message>
<xml_diff>
--- a/实验室使用登记表.docx
+++ b/实验室使用登记表.docx
@@ -6,7 +6,6 @@
       <w:pPr>
         <w:jc w:val="center"/>
         <w:rPr>
-          <w:rFonts w:hint="eastAsia"/>
           <w:b/>
           <w:sz w:val="24"/>
         </w:rPr>
@@ -793,19 +792,16 @@
     </w:tbl>
     <w:p/>
     <w:p>
+      <w:pPr>
+        <w:rPr>
+          <w:rFonts w:hint="eastAsia"/>
+        </w:rPr>
+      </w:pPr>
       <w:r>
         <w:rPr>
           <w:rFonts w:hint="eastAsia"/>
         </w:rPr>
         <w:t>规格：</w:t>
-      </w:r>
-    </w:p>
-    <w:p>
-      <w:r>
-        <w:rPr>
-          <w:rFonts w:hint="eastAsia"/>
-        </w:rPr>
-        <w:t>横向：</w:t>
       </w:r>
       <w:r>
         <w:rPr>
@@ -814,50 +810,10 @@
         <w:t>1</w:t>
       </w:r>
       <w:r>
-        <w:t>0</w:t>
-      </w:r>
-      <w:r>
-        <w:t>cm</w:t>
-      </w:r>
-      <w:r>
-        <w:t xml:space="preserve"> + 25</w:t>
-      </w:r>
-      <w:r>
-        <w:t>cm</w:t>
-      </w:r>
-      <w:r>
-        <w:t xml:space="preserve"> * 5</w:t>
-      </w:r>
-    </w:p>
-    <w:p>
-      <w:pPr>
-        <w:rPr>
-          <w:rFonts w:hint="eastAsia"/>
-        </w:rPr>
-      </w:pPr>
-      <w:r>
-        <w:t>纵向</w:t>
-      </w:r>
-      <w:r>
-        <w:rPr>
-          <w:rFonts w:hint="eastAsia"/>
-        </w:rPr>
-        <w:t>：</w:t>
-      </w:r>
-      <w:r>
-        <w:t>8</w:t>
-      </w:r>
-      <w:r>
-        <w:t>cm</w:t>
-      </w:r>
-      <w:r>
-        <w:t xml:space="preserve"> * </w:t>
+        <w:t>50 * 90 cm</w:t>
       </w:r>
       <w:bookmarkStart w:id="0" w:name="_GoBack"/>
       <w:bookmarkEnd w:id="0"/>
-      <w:r>
-        <w:t>8</w:t>
-      </w:r>
     </w:p>
     <w:sectPr>
       <w:pgSz w:w="11906" w:h="16838"/>

</xml_diff>